<commit_message>
Add Node_Lab01.docx + .pdf with lab report
</commit_message>
<xml_diff>
--- a/Lab01/Node_Lab01.docx
+++ b/Lab01/Node_Lab01.docx
@@ -116,7 +116,7 @@
         <w:rPr>
           <w:b/>
           <w:sz w:val="28"/>
-          <w:lang w:val="en-US"/>
+          <w:lang w:val="ru-RU"/>
         </w:rPr>
       </w:pPr>
       <w:r>
@@ -145,7 +145,7 @@
       <w:pPr>
         <w:pStyle w:val="ZIKSMAINTEXT"/>
         <w:rPr>
-          <w:lang w:val="en-US"/>
+          <w:lang w:val="ru-RU"/>
         </w:rPr>
       </w:pPr>
       <w:r>
@@ -177,6 +177,7 @@
       </w:pPr>
       <w:r>
         <w:rPr>
+          <w:noProof/>
           <w:lang w:val="en-US"/>
         </w:rPr>
         <w:drawing>
@@ -296,6 +297,7 @@
         <w:rPr>
           <w:b/>
           <w:bCs/>
+          <w:noProof/>
           <w:lang w:val="ru-RU"/>
         </w:rPr>
         <w:drawing>
@@ -388,7 +390,7 @@
         <w:pStyle w:val="ZIKSMAINTEXT"/>
         <w:ind w:firstLine="0"/>
         <w:rPr>
-          <w:lang w:val="en-US"/>
+          <w:lang w:val="ru-RU"/>
         </w:rPr>
       </w:pPr>
       <w:r>
@@ -404,21 +406,47 @@
       <w:proofErr w:type="spellEnd"/>
       <w:r>
         <w:rPr>
-          <w:lang w:val="en-US"/>
-        </w:rPr>
-        <w:t>/types/index.</w:t>
-      </w:r>
-      <w:r>
-        <w:rPr>
-          <w:lang w:val="en-US"/>
-        </w:rPr>
-        <w:t>j</w:t>
-      </w:r>
-      <w:r>
-        <w:rPr>
-          <w:lang w:val="en-US"/>
-        </w:rPr>
-        <w:t>s:</w:t>
+          <w:lang w:val="ru-RU"/>
+        </w:rPr>
+        <w:t>/</w:t>
+      </w:r>
+      <w:r>
+        <w:rPr>
+          <w:lang w:val="en-US"/>
+        </w:rPr>
+        <w:t>types</w:t>
+      </w:r>
+      <w:r>
+        <w:rPr>
+          <w:lang w:val="ru-RU"/>
+        </w:rPr>
+        <w:t>/</w:t>
+      </w:r>
+      <w:r>
+        <w:rPr>
+          <w:lang w:val="en-US"/>
+        </w:rPr>
+        <w:t>index</w:t>
+      </w:r>
+      <w:r>
+        <w:rPr>
+          <w:lang w:val="ru-RU"/>
+        </w:rPr>
+        <w:t>.</w:t>
+      </w:r>
+      <w:proofErr w:type="spellStart"/>
+      <w:r>
+        <w:rPr>
+          <w:lang w:val="en-US"/>
+        </w:rPr>
+        <w:t>js</w:t>
+      </w:r>
+      <w:proofErr w:type="spellEnd"/>
+      <w:r>
+        <w:rPr>
+          <w:lang w:val="ru-RU"/>
+        </w:rPr>
+        <w:t>:</w:t>
       </w:r>
     </w:p>
     <w:p>
@@ -804,7 +832,6 @@
         <w:rPr>
           <w:sz w:val="17"/>
           <w:szCs w:val="17"/>
-          <w:lang w:val="en-US"/>
         </w:rPr>
       </w:pPr>
       <w:r>
@@ -819,9 +846,6 @@
       <w:pPr>
         <w:pStyle w:val="ZIKSMAINTEXT"/>
         <w:ind w:firstLine="708"/>
-        <w:rPr>
-          <w:lang w:val="en-US"/>
-        </w:rPr>
       </w:pPr>
       <w:r>
         <w:rPr>
@@ -834,7 +858,6 @@
         <w:rPr>
           <w:b/>
           <w:bCs/>
-          <w:lang w:val="en-US"/>
         </w:rPr>
         <w:t>4</w:t>
       </w:r>
@@ -849,23 +872,11 @@
         <w:rPr>
           <w:b/>
           <w:bCs/>
-          <w:lang w:val="en-US"/>
         </w:rPr>
         <w:t xml:space="preserve"> </w:t>
       </w:r>
-      <w:proofErr w:type="spellStart"/>
-      <w:r>
-        <w:rPr>
-          <w:lang w:val="en-US"/>
-        </w:rPr>
-        <w:t>Функція</w:t>
-      </w:r>
-      <w:proofErr w:type="spellEnd"/>
-      <w:r>
-        <w:rPr>
-          <w:lang w:val="en-US"/>
-        </w:rPr>
-        <w:t xml:space="preserve"> </w:t>
+      <w:r>
+        <w:t xml:space="preserve">Функція </w:t>
       </w:r>
       <w:proofErr w:type="spellStart"/>
       <w:r>
@@ -1468,7 +1479,25 @@
           <w:szCs w:val="17"/>
           <w:lang w:val="en-US"/>
         </w:rPr>
-        <w:t>: Error = new Error('Unknown error');</w:t>
+        <w:t xml:space="preserve">: Error = new </w:t>
+      </w:r>
+      <w:proofErr w:type="gramStart"/>
+      <w:r>
+        <w:rPr>
+          <w:sz w:val="17"/>
+          <w:szCs w:val="17"/>
+          <w:lang w:val="en-US"/>
+        </w:rPr>
+        <w:t>Error(</w:t>
+      </w:r>
+      <w:proofErr w:type="gramEnd"/>
+      <w:r>
+        <w:rPr>
+          <w:sz w:val="17"/>
+          <w:szCs w:val="17"/>
+          <w:lang w:val="en-US"/>
+        </w:rPr>
+        <w:t>'Unknown error');</w:t>
       </w:r>
     </w:p>
     <w:p>
@@ -1550,7 +1579,25 @@
           <w:szCs w:val="17"/>
           <w:lang w:val="en-US"/>
         </w:rPr>
-        <w:t xml:space="preserve">            console.log(`</w:t>
+        <w:t xml:space="preserve">            </w:t>
+      </w:r>
+      <w:proofErr w:type="gramStart"/>
+      <w:r>
+        <w:rPr>
+          <w:sz w:val="17"/>
+          <w:szCs w:val="17"/>
+          <w:lang w:val="en-US"/>
+        </w:rPr>
+        <w:t>console.log(</w:t>
+      </w:r>
+      <w:proofErr w:type="gramEnd"/>
+      <w:r>
+        <w:rPr>
+          <w:sz w:val="17"/>
+          <w:szCs w:val="17"/>
+          <w:lang w:val="en-US"/>
+        </w:rPr>
+        <w:t>`</w:t>
       </w:r>
       <w:proofErr w:type="spellStart"/>
       <w:r>
@@ -1586,7 +1633,25 @@
           <w:szCs w:val="17"/>
           <w:lang w:val="en-US"/>
         </w:rPr>
-        <w:t xml:space="preserve">            return await operation();</w:t>
+        <w:t xml:space="preserve">            return await </w:t>
+      </w:r>
+      <w:proofErr w:type="gramStart"/>
+      <w:r>
+        <w:rPr>
+          <w:sz w:val="17"/>
+          <w:szCs w:val="17"/>
+          <w:lang w:val="en-US"/>
+        </w:rPr>
+        <w:t>operation(</w:t>
+      </w:r>
+      <w:proofErr w:type="gramEnd"/>
+      <w:r>
+        <w:rPr>
+          <w:sz w:val="17"/>
+          <w:szCs w:val="17"/>
+          <w:lang w:val="en-US"/>
+        </w:rPr>
+        <w:t>);</w:t>
       </w:r>
     </w:p>
     <w:p>
@@ -1658,7 +1723,61 @@
           <w:szCs w:val="17"/>
           <w:lang w:val="en-US"/>
         </w:rPr>
-        <w:t xml:space="preserve"> Error ? error : new Error(String(error));</w:t>
+        <w:t xml:space="preserve"> </w:t>
+      </w:r>
+      <w:proofErr w:type="gramStart"/>
+      <w:r>
+        <w:rPr>
+          <w:sz w:val="17"/>
+          <w:szCs w:val="17"/>
+          <w:lang w:val="en-US"/>
+        </w:rPr>
+        <w:t>Error ?</w:t>
+      </w:r>
+      <w:proofErr w:type="gramEnd"/>
+      <w:r>
+        <w:rPr>
+          <w:sz w:val="17"/>
+          <w:szCs w:val="17"/>
+          <w:lang w:val="en-US"/>
+        </w:rPr>
+        <w:t xml:space="preserve"> </w:t>
+      </w:r>
+      <w:proofErr w:type="gramStart"/>
+      <w:r>
+        <w:rPr>
+          <w:sz w:val="17"/>
+          <w:szCs w:val="17"/>
+          <w:lang w:val="en-US"/>
+        </w:rPr>
+        <w:t>error :</w:t>
+      </w:r>
+      <w:proofErr w:type="gramEnd"/>
+      <w:r>
+        <w:rPr>
+          <w:sz w:val="17"/>
+          <w:szCs w:val="17"/>
+          <w:lang w:val="en-US"/>
+        </w:rPr>
+        <w:t xml:space="preserve"> new </w:t>
+      </w:r>
+      <w:proofErr w:type="gramStart"/>
+      <w:r>
+        <w:rPr>
+          <w:sz w:val="17"/>
+          <w:szCs w:val="17"/>
+          <w:lang w:val="en-US"/>
+        </w:rPr>
+        <w:t>Error(</w:t>
+      </w:r>
+      <w:proofErr w:type="gramEnd"/>
+      <w:r>
+        <w:rPr>
+          <w:sz w:val="17"/>
+          <w:szCs w:val="17"/>
+          <w:lang w:val="en-US"/>
+        </w:rPr>
+        <w:t>String(error));</w:t>
       </w:r>
     </w:p>
     <w:p>
@@ -1722,7 +1841,25 @@
           <w:szCs w:val="17"/>
           <w:lang w:val="en-US"/>
         </w:rPr>
-        <w:t xml:space="preserve">                await delay(150);</w:t>
+        <w:t xml:space="preserve">                await </w:t>
+      </w:r>
+      <w:proofErr w:type="gramStart"/>
+      <w:r>
+        <w:rPr>
+          <w:sz w:val="17"/>
+          <w:szCs w:val="17"/>
+          <w:lang w:val="en-US"/>
+        </w:rPr>
+        <w:t>delay(</w:t>
+      </w:r>
+      <w:proofErr w:type="gramEnd"/>
+      <w:r>
+        <w:rPr>
+          <w:sz w:val="17"/>
+          <w:szCs w:val="17"/>
+          <w:lang w:val="en-US"/>
+        </w:rPr>
+        <w:t>150);</w:t>
       </w:r>
     </w:p>
     <w:p>
@@ -1919,7 +2056,16 @@
           <w:szCs w:val="17"/>
           <w:lang w:val="en-US"/>
         </w:rPr>
-        <w:t xml:space="preserve">import { </w:t>
+        <w:t xml:space="preserve">import </w:t>
+      </w:r>
+      <w:proofErr w:type="gramStart"/>
+      <w:r>
+        <w:rPr>
+          <w:sz w:val="17"/>
+          <w:szCs w:val="17"/>
+          <w:lang w:val="en-US"/>
+        </w:rPr>
+        <w:t xml:space="preserve">{ </w:t>
       </w:r>
       <w:proofErr w:type="spellStart"/>
       <w:r>
@@ -1931,6 +2077,7 @@
         <w:t>BatchProcessor</w:t>
       </w:r>
       <w:proofErr w:type="spellEnd"/>
+      <w:proofErr w:type="gramEnd"/>
       <w:r>
         <w:rPr>
           <w:sz w:val="17"/>
@@ -2001,7 +2148,25 @@
           <w:szCs w:val="17"/>
           <w:lang w:val="en-US"/>
         </w:rPr>
-        <w:t xml:space="preserve">    items: number[],</w:t>
+        <w:t xml:space="preserve">    items: </w:t>
+      </w:r>
+      <w:proofErr w:type="gramStart"/>
+      <w:r>
+        <w:rPr>
+          <w:sz w:val="17"/>
+          <w:szCs w:val="17"/>
+          <w:lang w:val="en-US"/>
+        </w:rPr>
+        <w:t>number[</w:t>
+      </w:r>
+      <w:proofErr w:type="gramEnd"/>
+      <w:r>
+        <w:rPr>
+          <w:sz w:val="17"/>
+          <w:szCs w:val="17"/>
+          <w:lang w:val="en-US"/>
+        </w:rPr>
+        <w:t>],</w:t>
       </w:r>
     </w:p>
     <w:p>
@@ -2083,7 +2248,25 @@
           <w:szCs w:val="17"/>
           <w:lang w:val="en-US"/>
         </w:rPr>
-        <w:t>): Promise&lt;number[]&gt; =&gt; {</w:t>
+        <w:t>): Promise&lt;</w:t>
+      </w:r>
+      <w:proofErr w:type="gramStart"/>
+      <w:r>
+        <w:rPr>
+          <w:sz w:val="17"/>
+          <w:szCs w:val="17"/>
+          <w:lang w:val="en-US"/>
+        </w:rPr>
+        <w:t>number[</w:t>
+      </w:r>
+      <w:proofErr w:type="gramEnd"/>
+      <w:r>
+        <w:rPr>
+          <w:sz w:val="17"/>
+          <w:szCs w:val="17"/>
+          <w:lang w:val="en-US"/>
+        </w:rPr>
+        <w:t>]&gt; =&gt; {</w:t>
       </w:r>
     </w:p>
     <w:p>
@@ -2104,6 +2287,7 @@
         <w:t xml:space="preserve">    if (</w:t>
       </w:r>
       <w:proofErr w:type="spellStart"/>
+      <w:proofErr w:type="gramStart"/>
       <w:r>
         <w:rPr>
           <w:sz w:val="17"/>
@@ -2113,6 +2297,7 @@
         <w:t>items.length</w:t>
       </w:r>
       <w:proofErr w:type="spellEnd"/>
+      <w:proofErr w:type="gramEnd"/>
       <w:r>
         <w:rPr>
           <w:sz w:val="17"/>
@@ -2183,7 +2368,25 @@
           <w:szCs w:val="17"/>
           <w:lang w:val="en-US"/>
         </w:rPr>
-        <w:t xml:space="preserve">    const results: number[] = [];</w:t>
+        <w:t xml:space="preserve">    const results: </w:t>
+      </w:r>
+      <w:proofErr w:type="gramStart"/>
+      <w:r>
+        <w:rPr>
+          <w:sz w:val="17"/>
+          <w:szCs w:val="17"/>
+          <w:lang w:val="en-US"/>
+        </w:rPr>
+        <w:t>number[</w:t>
+      </w:r>
+      <w:proofErr w:type="gramEnd"/>
+      <w:r>
+        <w:rPr>
+          <w:sz w:val="17"/>
+          <w:szCs w:val="17"/>
+          <w:lang w:val="en-US"/>
+        </w:rPr>
+        <w:t>] = [];</w:t>
       </w:r>
     </w:p>
     <w:p>
@@ -2240,6 +2443,7 @@
         <w:t>(</w:t>
       </w:r>
       <w:proofErr w:type="spellStart"/>
+      <w:proofErr w:type="gramStart"/>
       <w:r>
         <w:rPr>
           <w:sz w:val="17"/>
@@ -2249,6 +2453,7 @@
         <w:t>items.length</w:t>
       </w:r>
       <w:proofErr w:type="spellEnd"/>
+      <w:proofErr w:type="gramEnd"/>
       <w:r>
         <w:rPr>
           <w:sz w:val="17"/>
@@ -2340,6 +2545,7 @@
         <w:t xml:space="preserve"> &lt; </w:t>
       </w:r>
       <w:proofErr w:type="spellStart"/>
+      <w:proofErr w:type="gramStart"/>
       <w:r>
         <w:rPr>
           <w:sz w:val="17"/>
@@ -2349,6 +2555,7 @@
         <w:t>items.length</w:t>
       </w:r>
       <w:proofErr w:type="spellEnd"/>
+      <w:proofErr w:type="gramEnd"/>
       <w:r>
         <w:rPr>
           <w:sz w:val="17"/>
@@ -2502,6 +2709,7 @@
         <w:t xml:space="preserve">        const batch = </w:t>
       </w:r>
       <w:proofErr w:type="spellStart"/>
+      <w:proofErr w:type="gramStart"/>
       <w:r>
         <w:rPr>
           <w:sz w:val="17"/>
@@ -2511,6 +2719,7 @@
         <w:t>items.slice</w:t>
       </w:r>
       <w:proofErr w:type="spellEnd"/>
+      <w:proofErr w:type="gramEnd"/>
       <w:r>
         <w:rPr>
           <w:sz w:val="17"/>
@@ -2538,6 +2747,7 @@
         <w:t xml:space="preserve">, </w:t>
       </w:r>
       <w:proofErr w:type="spellStart"/>
+      <w:proofErr w:type="gramStart"/>
       <w:r>
         <w:rPr>
           <w:sz w:val="17"/>
@@ -2556,6 +2766,7 @@
         <w:t>(</w:t>
       </w:r>
       <w:proofErr w:type="spellStart"/>
+      <w:proofErr w:type="gramEnd"/>
       <w:r>
         <w:rPr>
           <w:sz w:val="17"/>
@@ -2592,6 +2803,7 @@
         <w:t xml:space="preserve">, </w:t>
       </w:r>
       <w:proofErr w:type="spellStart"/>
+      <w:proofErr w:type="gramStart"/>
       <w:r>
         <w:rPr>
           <w:sz w:val="17"/>
@@ -2601,6 +2813,7 @@
         <w:t>items.length</w:t>
       </w:r>
       <w:proofErr w:type="spellEnd"/>
+      <w:proofErr w:type="gramEnd"/>
       <w:r>
         <w:rPr>
           <w:sz w:val="17"/>
@@ -2635,7 +2848,25 @@
           <w:szCs w:val="17"/>
           <w:lang w:val="en-US"/>
         </w:rPr>
-        <w:t xml:space="preserve">        console.log(`</w:t>
+        <w:t xml:space="preserve">        </w:t>
+      </w:r>
+      <w:proofErr w:type="gramStart"/>
+      <w:r>
+        <w:rPr>
+          <w:sz w:val="17"/>
+          <w:szCs w:val="17"/>
+          <w:lang w:val="en-US"/>
+        </w:rPr>
+        <w:t>console.log(</w:t>
+      </w:r>
+      <w:proofErr w:type="gramEnd"/>
+      <w:r>
+        <w:rPr>
+          <w:sz w:val="17"/>
+          <w:szCs w:val="17"/>
+          <w:lang w:val="en-US"/>
+        </w:rPr>
+        <w:t>`</w:t>
       </w:r>
       <w:proofErr w:type="spellStart"/>
       <w:r>
@@ -2774,6 +3005,7 @@
         <w:t xml:space="preserve">            </w:t>
       </w:r>
       <w:proofErr w:type="spellStart"/>
+      <w:proofErr w:type="gramStart"/>
       <w:r>
         <w:rPr>
           <w:sz w:val="17"/>
@@ -2783,6 +3015,7 @@
         <w:t>results.push</w:t>
       </w:r>
       <w:proofErr w:type="spellEnd"/>
+      <w:proofErr w:type="gramEnd"/>
       <w:r>
         <w:rPr>
           <w:sz w:val="17"/>
@@ -2864,6 +3097,7 @@
         <w:t xml:space="preserve">            </w:t>
       </w:r>
       <w:proofErr w:type="spellStart"/>
+      <w:proofErr w:type="gramStart"/>
       <w:r>
         <w:rPr>
           <w:sz w:val="17"/>
@@ -2873,6 +3107,7 @@
         <w:t>results.push</w:t>
       </w:r>
       <w:proofErr w:type="spellEnd"/>
+      <w:proofErr w:type="gramEnd"/>
       <w:r>
         <w:rPr>
           <w:sz w:val="17"/>
@@ -3057,7 +3292,16 @@
           <w:szCs w:val="17"/>
           <w:lang w:val="en-US"/>
         </w:rPr>
-        <w:t xml:space="preserve">import { </w:t>
+        <w:t xml:space="preserve">import </w:t>
+      </w:r>
+      <w:proofErr w:type="gramStart"/>
+      <w:r>
+        <w:rPr>
+          <w:sz w:val="17"/>
+          <w:szCs w:val="17"/>
+          <w:lang w:val="en-US"/>
+        </w:rPr>
+        <w:t xml:space="preserve">{ </w:t>
       </w:r>
       <w:proofErr w:type="spellStart"/>
       <w:r>
@@ -3069,6 +3313,7 @@
         <w:t>TimeoutError</w:t>
       </w:r>
       <w:proofErr w:type="spellEnd"/>
+      <w:proofErr w:type="gramEnd"/>
       <w:r>
         <w:rPr>
           <w:sz w:val="17"/>
@@ -3229,7 +3474,25 @@
           <w:szCs w:val="17"/>
           <w:lang w:val="en-US"/>
         </w:rPr>
-        <w:t xml:space="preserve"> = new Promise((_, reject) =&gt; {</w:t>
+        <w:t xml:space="preserve"> = new </w:t>
+      </w:r>
+      <w:proofErr w:type="gramStart"/>
+      <w:r>
+        <w:rPr>
+          <w:sz w:val="17"/>
+          <w:szCs w:val="17"/>
+          <w:lang w:val="en-US"/>
+        </w:rPr>
+        <w:t>Promise(</w:t>
+      </w:r>
+      <w:proofErr w:type="gramEnd"/>
+      <w:r>
+        <w:rPr>
+          <w:sz w:val="17"/>
+          <w:szCs w:val="17"/>
+          <w:lang w:val="en-US"/>
+        </w:rPr>
+        <w:t>(_, reject) =&gt; {</w:t>
       </w:r>
     </w:p>
     <w:p>
@@ -3250,6 +3513,7 @@
         <w:t xml:space="preserve">        </w:t>
       </w:r>
       <w:proofErr w:type="spellStart"/>
+      <w:proofErr w:type="gramStart"/>
       <w:r>
         <w:rPr>
           <w:sz w:val="17"/>
@@ -3265,25 +3529,52 @@
           <w:szCs w:val="17"/>
           <w:lang w:val="en-US"/>
         </w:rPr>
-        <w:t>(() =&gt; {</w:t>
-      </w:r>
-    </w:p>
-    <w:p>
-      <w:pPr>
-        <w:pStyle w:val="ZIKSMAINTEXT"/>
-        <w:rPr>
-          <w:sz w:val="17"/>
-          <w:szCs w:val="17"/>
-          <w:lang w:val="en-US"/>
-        </w:rPr>
-      </w:pPr>
-      <w:r>
-        <w:rPr>
-          <w:sz w:val="17"/>
-          <w:szCs w:val="17"/>
-          <w:lang w:val="en-US"/>
-        </w:rPr>
-        <w:t xml:space="preserve">            const error = new Error(`Operation timed out after ${</w:t>
+        <w:t>(</w:t>
+      </w:r>
+      <w:proofErr w:type="gramEnd"/>
+      <w:r>
+        <w:rPr>
+          <w:sz w:val="17"/>
+          <w:szCs w:val="17"/>
+          <w:lang w:val="en-US"/>
+        </w:rPr>
+        <w:t>() =&gt; {</w:t>
+      </w:r>
+    </w:p>
+    <w:p>
+      <w:pPr>
+        <w:pStyle w:val="ZIKSMAINTEXT"/>
+        <w:rPr>
+          <w:sz w:val="17"/>
+          <w:szCs w:val="17"/>
+          <w:lang w:val="en-US"/>
+        </w:rPr>
+      </w:pPr>
+      <w:r>
+        <w:rPr>
+          <w:sz w:val="17"/>
+          <w:szCs w:val="17"/>
+          <w:lang w:val="en-US"/>
+        </w:rPr>
+        <w:t xml:space="preserve">            const error = new </w:t>
+      </w:r>
+      <w:proofErr w:type="gramStart"/>
+      <w:r>
+        <w:rPr>
+          <w:sz w:val="17"/>
+          <w:szCs w:val="17"/>
+          <w:lang w:val="en-US"/>
+        </w:rPr>
+        <w:t>Error(</w:t>
+      </w:r>
+      <w:proofErr w:type="gramEnd"/>
+      <w:r>
+        <w:rPr>
+          <w:sz w:val="17"/>
+          <w:szCs w:val="17"/>
+          <w:lang w:val="en-US"/>
+        </w:rPr>
+        <w:t>`Operation timed out after ${</w:t>
       </w:r>
       <w:proofErr w:type="spellStart"/>
       <w:r>
@@ -3358,6 +3649,7 @@
         <w:t xml:space="preserve">            </w:t>
       </w:r>
       <w:proofErr w:type="spellStart"/>
+      <w:proofErr w:type="gramStart"/>
       <w:r>
         <w:rPr>
           <w:sz w:val="17"/>
@@ -3367,6 +3659,7 @@
         <w:t>error.timeoutMs</w:t>
       </w:r>
       <w:proofErr w:type="spellEnd"/>
+      <w:proofErr w:type="gramEnd"/>
       <w:r>
         <w:rPr>
           <w:sz w:val="17"/>
@@ -3591,25 +3884,52 @@
           <w:szCs w:val="15"/>
           <w:lang w:val="en-US"/>
         </w:rPr>
-        <w:t>export { delay } from './functions/delay.js';</w:t>
-      </w:r>
-    </w:p>
-    <w:p>
-      <w:pPr>
-        <w:pStyle w:val="ZIKSMAINTEXT"/>
-        <w:rPr>
-          <w:sz w:val="15"/>
-          <w:szCs w:val="15"/>
-          <w:lang w:val="en-US"/>
-        </w:rPr>
-      </w:pPr>
-      <w:r>
-        <w:rPr>
-          <w:sz w:val="15"/>
-          <w:szCs w:val="15"/>
-          <w:lang w:val="en-US"/>
-        </w:rPr>
-        <w:t xml:space="preserve">export { </w:t>
+        <w:t xml:space="preserve">export </w:t>
+      </w:r>
+      <w:proofErr w:type="gramStart"/>
+      <w:r>
+        <w:rPr>
+          <w:sz w:val="15"/>
+          <w:szCs w:val="15"/>
+          <w:lang w:val="en-US"/>
+        </w:rPr>
+        <w:t>{ delay</w:t>
+      </w:r>
+      <w:proofErr w:type="gramEnd"/>
+      <w:r>
+        <w:rPr>
+          <w:sz w:val="15"/>
+          <w:szCs w:val="15"/>
+          <w:lang w:val="en-US"/>
+        </w:rPr>
+        <w:t xml:space="preserve"> } from './functions/delay.js';</w:t>
+      </w:r>
+    </w:p>
+    <w:p>
+      <w:pPr>
+        <w:pStyle w:val="ZIKSMAINTEXT"/>
+        <w:rPr>
+          <w:sz w:val="15"/>
+          <w:szCs w:val="15"/>
+          <w:lang w:val="en-US"/>
+        </w:rPr>
+      </w:pPr>
+      <w:r>
+        <w:rPr>
+          <w:sz w:val="15"/>
+          <w:szCs w:val="15"/>
+          <w:lang w:val="en-US"/>
+        </w:rPr>
+        <w:t xml:space="preserve">export </w:t>
+      </w:r>
+      <w:proofErr w:type="gramStart"/>
+      <w:r>
+        <w:rPr>
+          <w:sz w:val="15"/>
+          <w:szCs w:val="15"/>
+          <w:lang w:val="en-US"/>
+        </w:rPr>
+        <w:t xml:space="preserve">{ </w:t>
       </w:r>
       <w:proofErr w:type="spellStart"/>
       <w:r>
@@ -3621,6 +3941,7 @@
         <w:t>fetchUserProfiles</w:t>
       </w:r>
       <w:proofErr w:type="spellEnd"/>
+      <w:proofErr w:type="gramEnd"/>
       <w:r>
         <w:rPr>
           <w:sz w:val="15"/>
@@ -3645,7 +3966,16 @@
           <w:szCs w:val="15"/>
           <w:lang w:val="en-US"/>
         </w:rPr>
-        <w:t xml:space="preserve">export { </w:t>
+        <w:t xml:space="preserve">export </w:t>
+      </w:r>
+      <w:proofErr w:type="gramStart"/>
+      <w:r>
+        <w:rPr>
+          <w:sz w:val="15"/>
+          <w:szCs w:val="15"/>
+          <w:lang w:val="en-US"/>
+        </w:rPr>
+        <w:t xml:space="preserve">{ </w:t>
       </w:r>
       <w:proofErr w:type="spellStart"/>
       <w:r>
@@ -3657,6 +3987,7 @@
         <w:t>retryOperation</w:t>
       </w:r>
       <w:proofErr w:type="spellEnd"/>
+      <w:proofErr w:type="gramEnd"/>
       <w:r>
         <w:rPr>
           <w:sz w:val="15"/>
@@ -3681,7 +4012,16 @@
           <w:szCs w:val="15"/>
           <w:lang w:val="en-US"/>
         </w:rPr>
-        <w:t xml:space="preserve">export { </w:t>
+        <w:t xml:space="preserve">export </w:t>
+      </w:r>
+      <w:proofErr w:type="gramStart"/>
+      <w:r>
+        <w:rPr>
+          <w:sz w:val="15"/>
+          <w:szCs w:val="15"/>
+          <w:lang w:val="en-US"/>
+        </w:rPr>
+        <w:t xml:space="preserve">{ </w:t>
       </w:r>
       <w:proofErr w:type="spellStart"/>
       <w:r>
@@ -3693,6 +4033,7 @@
         <w:t>processInBatches</w:t>
       </w:r>
       <w:proofErr w:type="spellEnd"/>
+      <w:proofErr w:type="gramEnd"/>
       <w:r>
         <w:rPr>
           <w:sz w:val="15"/>
@@ -3717,7 +4058,16 @@
           <w:szCs w:val="15"/>
           <w:lang w:val="en-US"/>
         </w:rPr>
-        <w:t xml:space="preserve">export { </w:t>
+        <w:t xml:space="preserve">export </w:t>
+      </w:r>
+      <w:proofErr w:type="gramStart"/>
+      <w:r>
+        <w:rPr>
+          <w:sz w:val="15"/>
+          <w:szCs w:val="15"/>
+          <w:lang w:val="en-US"/>
+        </w:rPr>
+        <w:t xml:space="preserve">{ </w:t>
       </w:r>
       <w:proofErr w:type="spellStart"/>
       <w:r>
@@ -3729,6 +4079,7 @@
         <w:t>raceWithTimeout</w:t>
       </w:r>
       <w:proofErr w:type="spellEnd"/>
+      <w:proofErr w:type="gramEnd"/>
       <w:r>
         <w:rPr>
           <w:sz w:val="15"/>
@@ -3945,25 +4296,52 @@
           <w:szCs w:val="15"/>
           <w:lang w:val="en-US"/>
         </w:rPr>
-        <w:t>import { delay } from './functions/delay.js';</w:t>
-      </w:r>
-    </w:p>
-    <w:p>
-      <w:pPr>
-        <w:pStyle w:val="ZIKSMAINTEXT"/>
-        <w:rPr>
-          <w:sz w:val="15"/>
-          <w:szCs w:val="15"/>
-          <w:lang w:val="en-US"/>
-        </w:rPr>
-      </w:pPr>
-      <w:r>
-        <w:rPr>
-          <w:sz w:val="15"/>
-          <w:szCs w:val="15"/>
-          <w:lang w:val="en-US"/>
-        </w:rPr>
-        <w:t xml:space="preserve">import { </w:t>
+        <w:t xml:space="preserve">import </w:t>
+      </w:r>
+      <w:proofErr w:type="gramStart"/>
+      <w:r>
+        <w:rPr>
+          <w:sz w:val="15"/>
+          <w:szCs w:val="15"/>
+          <w:lang w:val="en-US"/>
+        </w:rPr>
+        <w:t>{ delay</w:t>
+      </w:r>
+      <w:proofErr w:type="gramEnd"/>
+      <w:r>
+        <w:rPr>
+          <w:sz w:val="15"/>
+          <w:szCs w:val="15"/>
+          <w:lang w:val="en-US"/>
+        </w:rPr>
+        <w:t xml:space="preserve"> } from './functions/delay.js';</w:t>
+      </w:r>
+    </w:p>
+    <w:p>
+      <w:pPr>
+        <w:pStyle w:val="ZIKSMAINTEXT"/>
+        <w:rPr>
+          <w:sz w:val="15"/>
+          <w:szCs w:val="15"/>
+          <w:lang w:val="en-US"/>
+        </w:rPr>
+      </w:pPr>
+      <w:r>
+        <w:rPr>
+          <w:sz w:val="15"/>
+          <w:szCs w:val="15"/>
+          <w:lang w:val="en-US"/>
+        </w:rPr>
+        <w:t xml:space="preserve">import </w:t>
+      </w:r>
+      <w:proofErr w:type="gramStart"/>
+      <w:r>
+        <w:rPr>
+          <w:sz w:val="15"/>
+          <w:szCs w:val="15"/>
+          <w:lang w:val="en-US"/>
+        </w:rPr>
+        <w:t xml:space="preserve">{ </w:t>
       </w:r>
       <w:proofErr w:type="spellStart"/>
       <w:r>
@@ -3975,6 +4353,7 @@
         <w:t>fetchUserProfiles</w:t>
       </w:r>
       <w:proofErr w:type="spellEnd"/>
+      <w:proofErr w:type="gramEnd"/>
       <w:r>
         <w:rPr>
           <w:sz w:val="15"/>
@@ -3999,7 +4378,16 @@
           <w:szCs w:val="15"/>
           <w:lang w:val="en-US"/>
         </w:rPr>
-        <w:t xml:space="preserve">import { </w:t>
+        <w:t xml:space="preserve">import </w:t>
+      </w:r>
+      <w:proofErr w:type="gramStart"/>
+      <w:r>
+        <w:rPr>
+          <w:sz w:val="15"/>
+          <w:szCs w:val="15"/>
+          <w:lang w:val="en-US"/>
+        </w:rPr>
+        <w:t xml:space="preserve">{ </w:t>
       </w:r>
       <w:proofErr w:type="spellStart"/>
       <w:r>
@@ -4011,6 +4399,7 @@
         <w:t>retryOperation</w:t>
       </w:r>
       <w:proofErr w:type="spellEnd"/>
+      <w:proofErr w:type="gramEnd"/>
       <w:r>
         <w:rPr>
           <w:sz w:val="15"/>
@@ -4035,7 +4424,16 @@
           <w:szCs w:val="15"/>
           <w:lang w:val="en-US"/>
         </w:rPr>
-        <w:t xml:space="preserve">import { </w:t>
+        <w:t xml:space="preserve">import </w:t>
+      </w:r>
+      <w:proofErr w:type="gramStart"/>
+      <w:r>
+        <w:rPr>
+          <w:sz w:val="15"/>
+          <w:szCs w:val="15"/>
+          <w:lang w:val="en-US"/>
+        </w:rPr>
+        <w:t xml:space="preserve">{ </w:t>
       </w:r>
       <w:proofErr w:type="spellStart"/>
       <w:r>
@@ -4047,6 +4445,7 @@
         <w:t>processInBatches</w:t>
       </w:r>
       <w:proofErr w:type="spellEnd"/>
+      <w:proofErr w:type="gramEnd"/>
       <w:r>
         <w:rPr>
           <w:sz w:val="15"/>
@@ -4071,7 +4470,16 @@
           <w:szCs w:val="15"/>
           <w:lang w:val="en-US"/>
         </w:rPr>
-        <w:t xml:space="preserve">import { </w:t>
+        <w:t xml:space="preserve">import </w:t>
+      </w:r>
+      <w:proofErr w:type="gramStart"/>
+      <w:r>
+        <w:rPr>
+          <w:sz w:val="15"/>
+          <w:szCs w:val="15"/>
+          <w:lang w:val="en-US"/>
+        </w:rPr>
+        <w:t xml:space="preserve">{ </w:t>
       </w:r>
       <w:proofErr w:type="spellStart"/>
       <w:r>
@@ -4083,6 +4491,7 @@
         <w:t>raceWithTimeout</w:t>
       </w:r>
       <w:proofErr w:type="spellEnd"/>
+      <w:proofErr w:type="gramEnd"/>
       <w:r>
         <w:rPr>
           <w:sz w:val="15"/>
@@ -4153,7 +4562,25 @@
           <w:szCs w:val="15"/>
           <w:lang w:val="en-US"/>
         </w:rPr>
-        <w:t xml:space="preserve">    console.log('1. </w:t>
+        <w:t xml:space="preserve">    </w:t>
+      </w:r>
+      <w:proofErr w:type="gramStart"/>
+      <w:r>
+        <w:rPr>
+          <w:sz w:val="15"/>
+          <w:szCs w:val="15"/>
+          <w:lang w:val="en-US"/>
+        </w:rPr>
+        <w:t>console.log(</w:t>
+      </w:r>
+      <w:proofErr w:type="gramEnd"/>
+      <w:r>
+        <w:rPr>
+          <w:sz w:val="15"/>
+          <w:szCs w:val="15"/>
+          <w:lang w:val="en-US"/>
+        </w:rPr>
+        <w:t xml:space="preserve">'1. </w:t>
       </w:r>
       <w:proofErr w:type="spellStart"/>
       <w:r>
@@ -4189,7 +4616,16 @@
           <w:szCs w:val="15"/>
           <w:lang w:val="en-US"/>
         </w:rPr>
-        <w:t xml:space="preserve">    console.log('  </w:t>
+        <w:t xml:space="preserve">    </w:t>
+      </w:r>
+      <w:proofErr w:type="gramStart"/>
+      <w:r>
+        <w:rPr>
+          <w:sz w:val="15"/>
+          <w:szCs w:val="15"/>
+          <w:lang w:val="en-US"/>
+        </w:rPr>
+        <w:t xml:space="preserve">console.log('  </w:t>
       </w:r>
       <w:proofErr w:type="spellStart"/>
       <w:r>
@@ -4201,6 +4637,7 @@
         <w:t>Початок</w:t>
       </w:r>
       <w:proofErr w:type="spellEnd"/>
+      <w:proofErr w:type="gramEnd"/>
       <w:r>
         <w:rPr>
           <w:sz w:val="15"/>
@@ -4243,25 +4680,52 @@
           <w:szCs w:val="15"/>
           <w:lang w:val="en-US"/>
         </w:rPr>
-        <w:t xml:space="preserve">    await delay(500);</w:t>
-      </w:r>
-    </w:p>
-    <w:p>
-      <w:pPr>
-        <w:pStyle w:val="ZIKSMAINTEXT"/>
-        <w:rPr>
-          <w:sz w:val="15"/>
-          <w:szCs w:val="15"/>
-          <w:lang w:val="en-US"/>
-        </w:rPr>
-      </w:pPr>
-      <w:r>
-        <w:rPr>
-          <w:sz w:val="15"/>
-          <w:szCs w:val="15"/>
-          <w:lang w:val="en-US"/>
-        </w:rPr>
-        <w:t xml:space="preserve">    console.log('  </w:t>
+        <w:t xml:space="preserve">    await </w:t>
+      </w:r>
+      <w:proofErr w:type="gramStart"/>
+      <w:r>
+        <w:rPr>
+          <w:sz w:val="15"/>
+          <w:szCs w:val="15"/>
+          <w:lang w:val="en-US"/>
+        </w:rPr>
+        <w:t>delay(</w:t>
+      </w:r>
+      <w:proofErr w:type="gramEnd"/>
+      <w:r>
+        <w:rPr>
+          <w:sz w:val="15"/>
+          <w:szCs w:val="15"/>
+          <w:lang w:val="en-US"/>
+        </w:rPr>
+        <w:t>500);</w:t>
+      </w:r>
+    </w:p>
+    <w:p>
+      <w:pPr>
+        <w:pStyle w:val="ZIKSMAINTEXT"/>
+        <w:rPr>
+          <w:sz w:val="15"/>
+          <w:szCs w:val="15"/>
+          <w:lang w:val="en-US"/>
+        </w:rPr>
+      </w:pPr>
+      <w:r>
+        <w:rPr>
+          <w:sz w:val="15"/>
+          <w:szCs w:val="15"/>
+          <w:lang w:val="en-US"/>
+        </w:rPr>
+        <w:t xml:space="preserve">    </w:t>
+      </w:r>
+      <w:proofErr w:type="gramStart"/>
+      <w:r>
+        <w:rPr>
+          <w:sz w:val="15"/>
+          <w:szCs w:val="15"/>
+          <w:lang w:val="en-US"/>
+        </w:rPr>
+        <w:t xml:space="preserve">console.log('  </w:t>
       </w:r>
       <w:proofErr w:type="spellStart"/>
       <w:r>
@@ -4273,6 +4737,7 @@
         <w:t>Затримка</w:t>
       </w:r>
       <w:proofErr w:type="spellEnd"/>
+      <w:proofErr w:type="gramEnd"/>
       <w:r>
         <w:rPr>
           <w:sz w:val="15"/>
@@ -4397,7 +4862,25 @@
           <w:szCs w:val="15"/>
           <w:lang w:val="en-US"/>
         </w:rPr>
-        <w:t xml:space="preserve">    console.log('2. </w:t>
+        <w:t xml:space="preserve">    </w:t>
+      </w:r>
+      <w:proofErr w:type="gramStart"/>
+      <w:r>
+        <w:rPr>
+          <w:sz w:val="15"/>
+          <w:szCs w:val="15"/>
+          <w:lang w:val="en-US"/>
+        </w:rPr>
+        <w:t>console.log(</w:t>
+      </w:r>
+      <w:proofErr w:type="gramEnd"/>
+      <w:r>
+        <w:rPr>
+          <w:sz w:val="15"/>
+          <w:szCs w:val="15"/>
+          <w:lang w:val="en-US"/>
+        </w:rPr>
+        <w:t xml:space="preserve">'2. </w:t>
       </w:r>
       <w:proofErr w:type="spellStart"/>
       <w:r>
@@ -4541,7 +5024,16 @@
           <w:szCs w:val="15"/>
           <w:lang w:val="en-US"/>
         </w:rPr>
-        <w:t xml:space="preserve">    console.log('  </w:t>
+        <w:t xml:space="preserve">    </w:t>
+      </w:r>
+      <w:proofErr w:type="gramStart"/>
+      <w:r>
+        <w:rPr>
+          <w:sz w:val="15"/>
+          <w:szCs w:val="15"/>
+          <w:lang w:val="en-US"/>
+        </w:rPr>
+        <w:t xml:space="preserve">console.log('  </w:t>
       </w:r>
       <w:proofErr w:type="spellStart"/>
       <w:r>
@@ -4553,6 +5045,7 @@
         <w:t>Отримані</w:t>
       </w:r>
       <w:proofErr w:type="spellEnd"/>
+      <w:proofErr w:type="gramEnd"/>
       <w:r>
         <w:rPr>
           <w:sz w:val="15"/>
@@ -4598,6 +5091,7 @@
         <w:t xml:space="preserve">    </w:t>
       </w:r>
       <w:proofErr w:type="spellStart"/>
+      <w:proofErr w:type="gramStart"/>
       <w:r>
         <w:rPr>
           <w:sz w:val="15"/>
@@ -4607,6 +5101,7 @@
         <w:t>profiles.forEach</w:t>
       </w:r>
       <w:proofErr w:type="spellEnd"/>
+      <w:proofErr w:type="gramEnd"/>
       <w:r>
         <w:rPr>
           <w:sz w:val="15"/>
@@ -4631,7 +5126,25 @@
           <w:szCs w:val="15"/>
           <w:lang w:val="en-US"/>
         </w:rPr>
-        <w:t xml:space="preserve">        console.log(`    ID: ${profile.id}, </w:t>
+        <w:t xml:space="preserve">        </w:t>
+      </w:r>
+      <w:proofErr w:type="gramStart"/>
+      <w:r>
+        <w:rPr>
+          <w:sz w:val="15"/>
+          <w:szCs w:val="15"/>
+          <w:lang w:val="en-US"/>
+        </w:rPr>
+        <w:t>console.log(</w:t>
+      </w:r>
+      <w:proofErr w:type="gramEnd"/>
+      <w:r>
+        <w:rPr>
+          <w:sz w:val="15"/>
+          <w:szCs w:val="15"/>
+          <w:lang w:val="en-US"/>
+        </w:rPr>
+        <w:t xml:space="preserve">`    ID: ${profile.id}, </w:t>
       </w:r>
       <w:proofErr w:type="spellStart"/>
       <w:r>
@@ -4652,6 +5165,7 @@
         <w:t>: ${profile.name}, Email: ${</w:t>
       </w:r>
       <w:proofErr w:type="spellStart"/>
+      <w:proofErr w:type="gramStart"/>
       <w:r>
         <w:rPr>
           <w:sz w:val="15"/>
@@ -4661,6 +5175,7 @@
         <w:t>profile.email</w:t>
       </w:r>
       <w:proofErr w:type="spellEnd"/>
+      <w:proofErr w:type="gramEnd"/>
       <w:r>
         <w:rPr>
           <w:sz w:val="15"/>
@@ -4703,7 +5218,25 @@
           <w:szCs w:val="15"/>
           <w:lang w:val="en-US"/>
         </w:rPr>
-        <w:t xml:space="preserve">    console.log('');</w:t>
+        <w:t xml:space="preserve">    </w:t>
+      </w:r>
+      <w:proofErr w:type="gramStart"/>
+      <w:r>
+        <w:rPr>
+          <w:sz w:val="15"/>
+          <w:szCs w:val="15"/>
+          <w:lang w:val="en-US"/>
+        </w:rPr>
+        <w:t>console.log(</w:t>
+      </w:r>
+      <w:proofErr w:type="gramEnd"/>
+      <w:r>
+        <w:rPr>
+          <w:sz w:val="15"/>
+          <w:szCs w:val="15"/>
+          <w:lang w:val="en-US"/>
+        </w:rPr>
+        <w:t>'');</w:t>
       </w:r>
     </w:p>
     <w:p>
@@ -4785,7 +5318,25 @@
           <w:szCs w:val="15"/>
           <w:lang w:val="en-US"/>
         </w:rPr>
-        <w:t xml:space="preserve">    console.log('3. </w:t>
+        <w:t xml:space="preserve">    </w:t>
+      </w:r>
+      <w:proofErr w:type="gramStart"/>
+      <w:r>
+        <w:rPr>
+          <w:sz w:val="15"/>
+          <w:szCs w:val="15"/>
+          <w:lang w:val="en-US"/>
+        </w:rPr>
+        <w:t>console.log(</w:t>
+      </w:r>
+      <w:proofErr w:type="gramEnd"/>
+      <w:r>
+        <w:rPr>
+          <w:sz w:val="15"/>
+          <w:szCs w:val="15"/>
+          <w:lang w:val="en-US"/>
+        </w:rPr>
+        <w:t xml:space="preserve">'3. </w:t>
       </w:r>
       <w:proofErr w:type="spellStart"/>
       <w:r>
@@ -4939,7 +5490,25 @@
           <w:szCs w:val="15"/>
           <w:lang w:val="en-US"/>
         </w:rPr>
-        <w:t xml:space="preserve">            throw new Error(`</w:t>
+        <w:t xml:space="preserve">            throw new </w:t>
+      </w:r>
+      <w:proofErr w:type="gramStart"/>
+      <w:r>
+        <w:rPr>
+          <w:sz w:val="15"/>
+          <w:szCs w:val="15"/>
+          <w:lang w:val="en-US"/>
+        </w:rPr>
+        <w:t>Error(</w:t>
+      </w:r>
+      <w:proofErr w:type="gramEnd"/>
+      <w:r>
+        <w:rPr>
+          <w:sz w:val="15"/>
+          <w:szCs w:val="15"/>
+          <w:lang w:val="en-US"/>
+        </w:rPr>
+        <w:t>`</w:t>
       </w:r>
       <w:proofErr w:type="spellStart"/>
       <w:r>
@@ -4993,7 +5562,25 @@
           <w:szCs w:val="15"/>
           <w:lang w:val="en-US"/>
         </w:rPr>
-        <w:t xml:space="preserve"> ${attempts})`);</w:t>
+        <w:t xml:space="preserve"> ${attempts</w:t>
+      </w:r>
+      <w:proofErr w:type="gramStart"/>
+      <w:r>
+        <w:rPr>
+          <w:sz w:val="15"/>
+          <w:szCs w:val="15"/>
+          <w:lang w:val="en-US"/>
+        </w:rPr>
+        <w:t>})`</w:t>
+      </w:r>
+      <w:proofErr w:type="gramEnd"/>
+      <w:r>
+        <w:rPr>
+          <w:sz w:val="15"/>
+          <w:szCs w:val="15"/>
+          <w:lang w:val="en-US"/>
+        </w:rPr>
+        <w:t>);</w:t>
       </w:r>
     </w:p>
     <w:p>
@@ -5129,6 +5716,7 @@
         <w:t xml:space="preserve">        const result = await </w:t>
       </w:r>
       <w:proofErr w:type="spellStart"/>
+      <w:proofErr w:type="gramStart"/>
       <w:r>
         <w:rPr>
           <w:sz w:val="15"/>
@@ -5147,6 +5735,7 @@
         <w:t>(</w:t>
       </w:r>
       <w:proofErr w:type="spellStart"/>
+      <w:proofErr w:type="gramEnd"/>
       <w:r>
         <w:rPr>
           <w:sz w:val="15"/>
@@ -5180,7 +5769,16 @@
           <w:szCs w:val="15"/>
           <w:lang w:val="en-US"/>
         </w:rPr>
-        <w:t xml:space="preserve">        console.log(`  </w:t>
+        <w:t xml:space="preserve">        </w:t>
+      </w:r>
+      <w:proofErr w:type="gramStart"/>
+      <w:r>
+        <w:rPr>
+          <w:sz w:val="15"/>
+          <w:szCs w:val="15"/>
+          <w:lang w:val="en-US"/>
+        </w:rPr>
+        <w:t xml:space="preserve">console.log(`  </w:t>
       </w:r>
       <w:proofErr w:type="spellStart"/>
       <w:r>
@@ -5192,6 +5790,7 @@
         <w:t>Результат</w:t>
       </w:r>
       <w:proofErr w:type="spellEnd"/>
+      <w:proofErr w:type="gramEnd"/>
       <w:r>
         <w:rPr>
           <w:sz w:val="15"/>
@@ -5219,6 +5818,7 @@
         <w:t xml:space="preserve"> ${attempts} </w:t>
       </w:r>
       <w:proofErr w:type="spellStart"/>
+      <w:proofErr w:type="gramStart"/>
       <w:r>
         <w:rPr>
           <w:sz w:val="15"/>
@@ -5234,7 +5834,16 @@
           <w:szCs w:val="15"/>
           <w:lang w:val="en-US"/>
         </w:rPr>
-        <w:t>:`, result, '\n');</w:t>
+        <w:t>:`</w:t>
+      </w:r>
+      <w:proofErr w:type="gramEnd"/>
+      <w:r>
+        <w:rPr>
+          <w:sz w:val="15"/>
+          <w:szCs w:val="15"/>
+          <w:lang w:val="en-US"/>
+        </w:rPr>
+        <w:t>, result, '\n');</w:t>
       </w:r>
     </w:p>
     <w:p>
@@ -5273,6 +5882,7 @@
         <w:t xml:space="preserve">        </w:t>
       </w:r>
       <w:proofErr w:type="spellStart"/>
+      <w:proofErr w:type="gramStart"/>
       <w:r>
         <w:rPr>
           <w:sz w:val="15"/>
@@ -5282,13 +5892,23 @@
         <w:t>console.error</w:t>
       </w:r>
       <w:proofErr w:type="spellEnd"/>
-      <w:r>
-        <w:rPr>
-          <w:sz w:val="15"/>
-          <w:szCs w:val="15"/>
-          <w:lang w:val="en-US"/>
-        </w:rPr>
-        <w:t xml:space="preserve">('  </w:t>
+      <w:proofErr w:type="gramEnd"/>
+      <w:r>
+        <w:rPr>
+          <w:sz w:val="15"/>
+          <w:szCs w:val="15"/>
+          <w:lang w:val="en-US"/>
+        </w:rPr>
+        <w:t>(</w:t>
+      </w:r>
+      <w:proofErr w:type="gramStart"/>
+      <w:r>
+        <w:rPr>
+          <w:sz w:val="15"/>
+          <w:szCs w:val="15"/>
+          <w:lang w:val="en-US"/>
+        </w:rPr>
+        <w:t xml:space="preserve">'  </w:t>
       </w:r>
       <w:proofErr w:type="spellStart"/>
       <w:r>
@@ -5300,6 +5920,7 @@
         <w:t>Помилка</w:t>
       </w:r>
       <w:proofErr w:type="spellEnd"/>
+      <w:proofErr w:type="gramEnd"/>
       <w:r>
         <w:rPr>
           <w:sz w:val="15"/>
@@ -5406,7 +6027,25 @@
           <w:szCs w:val="15"/>
           <w:lang w:val="en-US"/>
         </w:rPr>
-        <w:t xml:space="preserve">    console.log('4. </w:t>
+        <w:t xml:space="preserve">    </w:t>
+      </w:r>
+      <w:proofErr w:type="gramStart"/>
+      <w:r>
+        <w:rPr>
+          <w:sz w:val="15"/>
+          <w:szCs w:val="15"/>
+          <w:lang w:val="en-US"/>
+        </w:rPr>
+        <w:t>console.log(</w:t>
+      </w:r>
+      <w:proofErr w:type="gramEnd"/>
+      <w:r>
+        <w:rPr>
+          <w:sz w:val="15"/>
+          <w:szCs w:val="15"/>
+          <w:lang w:val="en-US"/>
+        </w:rPr>
+        <w:t xml:space="preserve">'4. </w:t>
       </w:r>
       <w:proofErr w:type="spellStart"/>
       <w:r>
@@ -5488,25 +6127,79 @@
           <w:szCs w:val="15"/>
           <w:lang w:val="en-US"/>
         </w:rPr>
-        <w:t xml:space="preserve">    const processor = async (batch: number[]): Promise&lt;number[]&gt; =&gt; {</w:t>
-      </w:r>
-    </w:p>
-    <w:p>
-      <w:pPr>
-        <w:pStyle w:val="ZIKSMAINTEXT"/>
-        <w:rPr>
-          <w:sz w:val="15"/>
-          <w:szCs w:val="15"/>
-          <w:lang w:val="en-US"/>
-        </w:rPr>
-      </w:pPr>
-      <w:r>
-        <w:rPr>
-          <w:sz w:val="15"/>
-          <w:szCs w:val="15"/>
-          <w:lang w:val="en-US"/>
-        </w:rPr>
-        <w:t xml:space="preserve">        await delay(100);</w:t>
+        <w:t xml:space="preserve">    const processor = async (batch: </w:t>
+      </w:r>
+      <w:proofErr w:type="gramStart"/>
+      <w:r>
+        <w:rPr>
+          <w:sz w:val="15"/>
+          <w:szCs w:val="15"/>
+          <w:lang w:val="en-US"/>
+        </w:rPr>
+        <w:t>number[</w:t>
+      </w:r>
+      <w:proofErr w:type="gramEnd"/>
+      <w:r>
+        <w:rPr>
+          <w:sz w:val="15"/>
+          <w:szCs w:val="15"/>
+          <w:lang w:val="en-US"/>
+        </w:rPr>
+        <w:t>]): Promise&lt;</w:t>
+      </w:r>
+      <w:proofErr w:type="gramStart"/>
+      <w:r>
+        <w:rPr>
+          <w:sz w:val="15"/>
+          <w:szCs w:val="15"/>
+          <w:lang w:val="en-US"/>
+        </w:rPr>
+        <w:t>number[</w:t>
+      </w:r>
+      <w:proofErr w:type="gramEnd"/>
+      <w:r>
+        <w:rPr>
+          <w:sz w:val="15"/>
+          <w:szCs w:val="15"/>
+          <w:lang w:val="en-US"/>
+        </w:rPr>
+        <w:t>]&gt; =&gt; {</w:t>
+      </w:r>
+    </w:p>
+    <w:p>
+      <w:pPr>
+        <w:pStyle w:val="ZIKSMAINTEXT"/>
+        <w:rPr>
+          <w:sz w:val="15"/>
+          <w:szCs w:val="15"/>
+          <w:lang w:val="en-US"/>
+        </w:rPr>
+      </w:pPr>
+      <w:r>
+        <w:rPr>
+          <w:sz w:val="15"/>
+          <w:szCs w:val="15"/>
+          <w:lang w:val="en-US"/>
+        </w:rPr>
+        <w:t xml:space="preserve">        await </w:t>
+      </w:r>
+      <w:proofErr w:type="gramStart"/>
+      <w:r>
+        <w:rPr>
+          <w:sz w:val="15"/>
+          <w:szCs w:val="15"/>
+          <w:lang w:val="en-US"/>
+        </w:rPr>
+        <w:t>delay(</w:t>
+      </w:r>
+      <w:proofErr w:type="gramEnd"/>
+      <w:r>
+        <w:rPr>
+          <w:sz w:val="15"/>
+          <w:szCs w:val="15"/>
+          <w:lang w:val="en-US"/>
+        </w:rPr>
+        <w:t>100);</w:t>
       </w:r>
     </w:p>
     <w:p>
@@ -5527,6 +6220,7 @@
         <w:t xml:space="preserve">        return </w:t>
       </w:r>
       <w:proofErr w:type="spellStart"/>
+      <w:proofErr w:type="gramStart"/>
       <w:r>
         <w:rPr>
           <w:sz w:val="15"/>
@@ -5542,7 +6236,16 @@
           <w:szCs w:val="15"/>
           <w:lang w:val="en-US"/>
         </w:rPr>
-        <w:t>(n =&gt; n * 2);</w:t>
+        <w:t>(</w:t>
+      </w:r>
+      <w:proofErr w:type="gramEnd"/>
+      <w:r>
+        <w:rPr>
+          <w:sz w:val="15"/>
+          <w:szCs w:val="15"/>
+          <w:lang w:val="en-US"/>
+        </w:rPr>
+        <w:t>n =&gt; n * 2);</w:t>
       </w:r>
     </w:p>
     <w:p>
@@ -5588,7 +6291,16 @@
           <w:szCs w:val="15"/>
           <w:lang w:val="en-US"/>
         </w:rPr>
-        <w:t xml:space="preserve">    console.log(`  </w:t>
+        <w:t xml:space="preserve">    </w:t>
+      </w:r>
+      <w:proofErr w:type="gramStart"/>
+      <w:r>
+        <w:rPr>
+          <w:sz w:val="15"/>
+          <w:szCs w:val="15"/>
+          <w:lang w:val="en-US"/>
+        </w:rPr>
+        <w:t xml:space="preserve">console.log(`  </w:t>
       </w:r>
       <w:proofErr w:type="spellStart"/>
       <w:r>
@@ -5600,6 +6312,7 @@
         <w:t>Вхідний</w:t>
       </w:r>
       <w:proofErr w:type="spellEnd"/>
+      <w:proofErr w:type="gramEnd"/>
       <w:r>
         <w:rPr>
           <w:sz w:val="15"/>
@@ -5627,6 +6340,7 @@
         <w:t>: [${</w:t>
       </w:r>
       <w:proofErr w:type="spellStart"/>
+      <w:proofErr w:type="gramStart"/>
       <w:r>
         <w:rPr>
           <w:sz w:val="15"/>
@@ -5636,13 +6350,32 @@
         <w:t>numbers.join</w:t>
       </w:r>
       <w:proofErr w:type="spellEnd"/>
-      <w:r>
-        <w:rPr>
-          <w:sz w:val="15"/>
-          <w:szCs w:val="15"/>
-          <w:lang w:val="en-US"/>
-        </w:rPr>
-        <w:t>(', ')}]`);</w:t>
+      <w:proofErr w:type="gramEnd"/>
+      <w:r>
+        <w:rPr>
+          <w:sz w:val="15"/>
+          <w:szCs w:val="15"/>
+          <w:lang w:val="en-US"/>
+        </w:rPr>
+        <w:t>(', ')</w:t>
+      </w:r>
+      <w:proofErr w:type="gramStart"/>
+      <w:r>
+        <w:rPr>
+          <w:sz w:val="15"/>
+          <w:szCs w:val="15"/>
+          <w:lang w:val="en-US"/>
+        </w:rPr>
+        <w:t>}]`</w:t>
+      </w:r>
+      <w:proofErr w:type="gramEnd"/>
+      <w:r>
+        <w:rPr>
+          <w:sz w:val="15"/>
+          <w:szCs w:val="15"/>
+          <w:lang w:val="en-US"/>
+        </w:rPr>
+        <w:t>);</w:t>
       </w:r>
     </w:p>
     <w:p>
@@ -5660,7 +6393,16 @@
           <w:szCs w:val="15"/>
           <w:lang w:val="en-US"/>
         </w:rPr>
-        <w:t xml:space="preserve">    console</w:t>
+        <w:t xml:space="preserve">    </w:t>
+      </w:r>
+      <w:proofErr w:type="gramStart"/>
+      <w:r>
+        <w:rPr>
+          <w:sz w:val="15"/>
+          <w:szCs w:val="15"/>
+          <w:lang w:val="en-US"/>
+        </w:rPr>
+        <w:t>console</w:t>
       </w:r>
       <w:r>
         <w:rPr>
@@ -5684,34 +6426,43 @@
           <w:szCs w:val="15"/>
           <w:lang w:val="ru-RU"/>
         </w:rPr>
-        <w:t>('  Перша партія буде без змін (контрольна група)');</w:t>
-      </w:r>
-    </w:p>
-    <w:p>
-      <w:pPr>
-        <w:pStyle w:val="ZIKSMAINTEXT"/>
+        <w:t>('  Перша</w:t>
+      </w:r>
+      <w:proofErr w:type="gramEnd"/>
+      <w:r>
         <w:rPr>
           <w:sz w:val="15"/>
           <w:szCs w:val="15"/>
           <w:lang w:val="ru-RU"/>
         </w:rPr>
-      </w:pPr>
-    </w:p>
-    <w:p>
-      <w:pPr>
-        <w:pStyle w:val="ZIKSMAINTEXT"/>
-        <w:rPr>
-          <w:sz w:val="15"/>
-          <w:szCs w:val="15"/>
-          <w:lang w:val="en-US"/>
-        </w:rPr>
-      </w:pPr>
-      <w:r>
+        <w:t xml:space="preserve"> партія буде без змін (контрольна група)');</w:t>
+      </w:r>
+    </w:p>
+    <w:p>
+      <w:pPr>
+        <w:pStyle w:val="ZIKSMAINTEXT"/>
         <w:rPr>
           <w:sz w:val="15"/>
           <w:szCs w:val="15"/>
           <w:lang w:val="ru-RU"/>
         </w:rPr>
+      </w:pPr>
+    </w:p>
+    <w:p>
+      <w:pPr>
+        <w:pStyle w:val="ZIKSMAINTEXT"/>
+        <w:rPr>
+          <w:sz w:val="15"/>
+          <w:szCs w:val="15"/>
+          <w:lang w:val="en-US"/>
+        </w:rPr>
+      </w:pPr>
+      <w:r>
+        <w:rPr>
+          <w:sz w:val="15"/>
+          <w:szCs w:val="15"/>
+          <w:lang w:val="ru-RU"/>
+        </w:rPr>
         <w:t xml:space="preserve">    </w:t>
       </w:r>
       <w:r>
@@ -5741,6 +6492,7 @@
         <w:t xml:space="preserve"> = await </w:t>
       </w:r>
       <w:proofErr w:type="spellStart"/>
+      <w:proofErr w:type="gramStart"/>
       <w:r>
         <w:rPr>
           <w:sz w:val="15"/>
@@ -5756,25 +6508,43 @@
           <w:szCs w:val="15"/>
           <w:lang w:val="en-US"/>
         </w:rPr>
-        <w:t>(numbers, 3, processor);</w:t>
-      </w:r>
-    </w:p>
-    <w:p>
-      <w:pPr>
-        <w:pStyle w:val="ZIKSMAINTEXT"/>
-        <w:rPr>
-          <w:sz w:val="15"/>
-          <w:szCs w:val="15"/>
-          <w:lang w:val="en-US"/>
-        </w:rPr>
-      </w:pPr>
-      <w:r>
-        <w:rPr>
-          <w:sz w:val="15"/>
-          <w:szCs w:val="15"/>
-          <w:lang w:val="en-US"/>
-        </w:rPr>
-        <w:t xml:space="preserve">    console.log(`  </w:t>
+        <w:t>(</w:t>
+      </w:r>
+      <w:proofErr w:type="gramEnd"/>
+      <w:r>
+        <w:rPr>
+          <w:sz w:val="15"/>
+          <w:szCs w:val="15"/>
+          <w:lang w:val="en-US"/>
+        </w:rPr>
+        <w:t>numbers, 3, processor);</w:t>
+      </w:r>
+    </w:p>
+    <w:p>
+      <w:pPr>
+        <w:pStyle w:val="ZIKSMAINTEXT"/>
+        <w:rPr>
+          <w:sz w:val="15"/>
+          <w:szCs w:val="15"/>
+          <w:lang w:val="en-US"/>
+        </w:rPr>
+      </w:pPr>
+      <w:r>
+        <w:rPr>
+          <w:sz w:val="15"/>
+          <w:szCs w:val="15"/>
+          <w:lang w:val="en-US"/>
+        </w:rPr>
+        <w:t xml:space="preserve">    </w:t>
+      </w:r>
+      <w:proofErr w:type="gramStart"/>
+      <w:r>
+        <w:rPr>
+          <w:sz w:val="15"/>
+          <w:szCs w:val="15"/>
+          <w:lang w:val="en-US"/>
+        </w:rPr>
+        <w:t xml:space="preserve">console.log(`  </w:t>
       </w:r>
       <w:proofErr w:type="spellStart"/>
       <w:r>
@@ -5786,6 +6556,7 @@
         <w:t>Результат</w:t>
       </w:r>
       <w:proofErr w:type="spellEnd"/>
+      <w:proofErr w:type="gramEnd"/>
       <w:r>
         <w:rPr>
           <w:sz w:val="15"/>
@@ -5828,7 +6599,25 @@
           <w:szCs w:val="15"/>
           <w:lang w:val="en-US"/>
         </w:rPr>
-        <w:t>(', ')}]\n`);</w:t>
+        <w:t>(', ')</w:t>
+      </w:r>
+      <w:proofErr w:type="gramStart"/>
+      <w:r>
+        <w:rPr>
+          <w:sz w:val="15"/>
+          <w:szCs w:val="15"/>
+          <w:lang w:val="en-US"/>
+        </w:rPr>
+        <w:t>}]\</w:t>
+      </w:r>
+      <w:proofErr w:type="gramEnd"/>
+      <w:r>
+        <w:rPr>
+          <w:sz w:val="15"/>
+          <w:szCs w:val="15"/>
+          <w:lang w:val="en-US"/>
+        </w:rPr>
+        <w:t>n`);</w:t>
       </w:r>
     </w:p>
     <w:p>
@@ -5910,7 +6699,25 @@
           <w:szCs w:val="15"/>
           <w:lang w:val="en-US"/>
         </w:rPr>
-        <w:t xml:space="preserve">    console.log('5. </w:t>
+        <w:t xml:space="preserve">    </w:t>
+      </w:r>
+      <w:proofErr w:type="gramStart"/>
+      <w:r>
+        <w:rPr>
+          <w:sz w:val="15"/>
+          <w:szCs w:val="15"/>
+          <w:lang w:val="en-US"/>
+        </w:rPr>
+        <w:t>console.log(</w:t>
+      </w:r>
+      <w:proofErr w:type="gramEnd"/>
+      <w:r>
+        <w:rPr>
+          <w:sz w:val="15"/>
+          <w:szCs w:val="15"/>
+          <w:lang w:val="en-US"/>
+        </w:rPr>
+        <w:t xml:space="preserve">'5. </w:t>
       </w:r>
       <w:proofErr w:type="spellStart"/>
       <w:r>
@@ -5992,7 +6799,16 @@
           <w:szCs w:val="15"/>
           <w:lang w:val="en-US"/>
         </w:rPr>
-        <w:t xml:space="preserve">        console.log('  </w:t>
+        <w:t xml:space="preserve">        </w:t>
+      </w:r>
+      <w:proofErr w:type="gramStart"/>
+      <w:r>
+        <w:rPr>
+          <w:sz w:val="15"/>
+          <w:szCs w:val="15"/>
+          <w:lang w:val="en-US"/>
+        </w:rPr>
+        <w:t xml:space="preserve">console.log('  </w:t>
       </w:r>
       <w:proofErr w:type="spellStart"/>
       <w:r>
@@ -6004,6 +6820,7 @@
         <w:t>Тест</w:t>
       </w:r>
       <w:proofErr w:type="spellEnd"/>
+      <w:proofErr w:type="gramEnd"/>
       <w:r>
         <w:rPr>
           <w:sz w:val="15"/>
@@ -6085,6 +6902,7 @@
         <w:t xml:space="preserve"> = await </w:t>
       </w:r>
       <w:proofErr w:type="spellStart"/>
+      <w:proofErr w:type="gramStart"/>
       <w:r>
         <w:rPr>
           <w:sz w:val="15"/>
@@ -6102,23 +6920,42 @@
         </w:rPr>
         <w:t>(</w:t>
       </w:r>
-    </w:p>
-    <w:p>
-      <w:pPr>
-        <w:pStyle w:val="ZIKSMAINTEXT"/>
-        <w:rPr>
-          <w:sz w:val="15"/>
-          <w:szCs w:val="15"/>
-          <w:lang w:val="en-US"/>
-        </w:rPr>
-      </w:pPr>
-      <w:r>
-        <w:rPr>
-          <w:sz w:val="15"/>
-          <w:szCs w:val="15"/>
-          <w:lang w:val="en-US"/>
-        </w:rPr>
-        <w:t xml:space="preserve">            delay(50).then(() =&gt; '</w:t>
+      <w:proofErr w:type="gramEnd"/>
+    </w:p>
+    <w:p>
+      <w:pPr>
+        <w:pStyle w:val="ZIKSMAINTEXT"/>
+        <w:rPr>
+          <w:sz w:val="15"/>
+          <w:szCs w:val="15"/>
+          <w:lang w:val="en-US"/>
+        </w:rPr>
+      </w:pPr>
+      <w:r>
+        <w:rPr>
+          <w:sz w:val="15"/>
+          <w:szCs w:val="15"/>
+          <w:lang w:val="en-US"/>
+        </w:rPr>
+        <w:t xml:space="preserve">            delay(50</w:t>
+      </w:r>
+      <w:proofErr w:type="gramStart"/>
+      <w:r>
+        <w:rPr>
+          <w:sz w:val="15"/>
+          <w:szCs w:val="15"/>
+          <w:lang w:val="en-US"/>
+        </w:rPr>
+        <w:t>).then</w:t>
+      </w:r>
+      <w:proofErr w:type="gramEnd"/>
+      <w:r>
+        <w:rPr>
+          <w:sz w:val="15"/>
+          <w:szCs w:val="15"/>
+          <w:lang w:val="en-US"/>
+        </w:rPr>
+        <w:t>(() =&gt; '</w:t>
       </w:r>
       <w:proofErr w:type="spellStart"/>
       <w:r>
@@ -6226,7 +7063,25 @@
           <w:szCs w:val="15"/>
           <w:lang w:val="en-US"/>
         </w:rPr>
-        <w:t xml:space="preserve">        console.log('    </w:t>
+        <w:t xml:space="preserve">        </w:t>
+      </w:r>
+      <w:proofErr w:type="gramStart"/>
+      <w:r>
+        <w:rPr>
+          <w:sz w:val="15"/>
+          <w:szCs w:val="15"/>
+          <w:lang w:val="en-US"/>
+        </w:rPr>
+        <w:t>console.log(</w:t>
+      </w:r>
+      <w:proofErr w:type="gramEnd"/>
+      <w:r>
+        <w:rPr>
+          <w:sz w:val="15"/>
+          <w:szCs w:val="15"/>
+          <w:lang w:val="en-US"/>
+        </w:rPr>
+        <w:t xml:space="preserve">'    </w:t>
       </w:r>
       <w:proofErr w:type="spellStart"/>
       <w:r>
@@ -6298,7 +7153,25 @@
           <w:szCs w:val="15"/>
           <w:lang w:val="en-US"/>
         </w:rPr>
-        <w:t xml:space="preserve">        console.log('    </w:t>
+        <w:t xml:space="preserve">        </w:t>
+      </w:r>
+      <w:proofErr w:type="gramStart"/>
+      <w:r>
+        <w:rPr>
+          <w:sz w:val="15"/>
+          <w:szCs w:val="15"/>
+          <w:lang w:val="en-US"/>
+        </w:rPr>
+        <w:t>console.log(</w:t>
+      </w:r>
+      <w:proofErr w:type="gramEnd"/>
+      <w:r>
+        <w:rPr>
+          <w:sz w:val="15"/>
+          <w:szCs w:val="15"/>
+          <w:lang w:val="en-US"/>
+        </w:rPr>
+        <w:t xml:space="preserve">'    </w:t>
       </w:r>
       <w:proofErr w:type="spellStart"/>
       <w:r>
@@ -6334,9 +7207,28 @@
           <w:szCs w:val="15"/>
           <w:lang w:val="en-US"/>
         </w:rPr>
-        <w:t xml:space="preserve"> Error ? </w:t>
+        <w:t xml:space="preserve"> </w:t>
+      </w:r>
+      <w:proofErr w:type="gramStart"/>
+      <w:r>
+        <w:rPr>
+          <w:sz w:val="15"/>
+          <w:szCs w:val="15"/>
+          <w:lang w:val="en-US"/>
+        </w:rPr>
+        <w:t>Error ?</w:t>
+      </w:r>
+      <w:proofErr w:type="gramEnd"/>
+      <w:r>
+        <w:rPr>
+          <w:sz w:val="15"/>
+          <w:szCs w:val="15"/>
+          <w:lang w:val="en-US"/>
+        </w:rPr>
+        <w:t xml:space="preserve"> </w:t>
       </w:r>
       <w:proofErr w:type="spellStart"/>
+      <w:proofErr w:type="gramStart"/>
       <w:r>
         <w:rPr>
           <w:sz w:val="15"/>
@@ -6346,6 +7238,7 @@
         <w:t>error.message</w:t>
       </w:r>
       <w:proofErr w:type="spellEnd"/>
+      <w:proofErr w:type="gramEnd"/>
       <w:r>
         <w:rPr>
           <w:sz w:val="15"/>
@@ -6416,7 +7309,16 @@
           <w:szCs w:val="15"/>
           <w:lang w:val="en-US"/>
         </w:rPr>
-        <w:t xml:space="preserve">        console.log('  </w:t>
+        <w:t xml:space="preserve">        </w:t>
+      </w:r>
+      <w:proofErr w:type="gramStart"/>
+      <w:r>
+        <w:rPr>
+          <w:sz w:val="15"/>
+          <w:szCs w:val="15"/>
+          <w:lang w:val="en-US"/>
+        </w:rPr>
+        <w:t xml:space="preserve">console.log('  </w:t>
       </w:r>
       <w:proofErr w:type="spellStart"/>
       <w:r>
@@ -6428,6 +7330,7 @@
         <w:t>Тест</w:t>
       </w:r>
       <w:proofErr w:type="spellEnd"/>
+      <w:proofErr w:type="gramEnd"/>
       <w:r>
         <w:rPr>
           <w:sz w:val="15"/>
@@ -6509,6 +7412,7 @@
         <w:t xml:space="preserve"> = await </w:t>
       </w:r>
       <w:proofErr w:type="spellStart"/>
+      <w:proofErr w:type="gramStart"/>
       <w:r>
         <w:rPr>
           <w:sz w:val="15"/>
@@ -6526,23 +7430,42 @@
         </w:rPr>
         <w:t>(</w:t>
       </w:r>
-    </w:p>
-    <w:p>
-      <w:pPr>
-        <w:pStyle w:val="ZIKSMAINTEXT"/>
-        <w:rPr>
-          <w:sz w:val="15"/>
-          <w:szCs w:val="15"/>
-          <w:lang w:val="en-US"/>
-        </w:rPr>
-      </w:pPr>
-      <w:r>
-        <w:rPr>
-          <w:sz w:val="15"/>
-          <w:szCs w:val="15"/>
-          <w:lang w:val="en-US"/>
-        </w:rPr>
-        <w:t xml:space="preserve">            delay(300).then(() =&gt; '</w:t>
+      <w:proofErr w:type="gramEnd"/>
+    </w:p>
+    <w:p>
+      <w:pPr>
+        <w:pStyle w:val="ZIKSMAINTEXT"/>
+        <w:rPr>
+          <w:sz w:val="15"/>
+          <w:szCs w:val="15"/>
+          <w:lang w:val="en-US"/>
+        </w:rPr>
+      </w:pPr>
+      <w:r>
+        <w:rPr>
+          <w:sz w:val="15"/>
+          <w:szCs w:val="15"/>
+          <w:lang w:val="en-US"/>
+        </w:rPr>
+        <w:t xml:space="preserve">            delay(300</w:t>
+      </w:r>
+      <w:proofErr w:type="gramStart"/>
+      <w:r>
+        <w:rPr>
+          <w:sz w:val="15"/>
+          <w:szCs w:val="15"/>
+          <w:lang w:val="en-US"/>
+        </w:rPr>
+        <w:t>).then</w:t>
+      </w:r>
+      <w:proofErr w:type="gramEnd"/>
+      <w:r>
+        <w:rPr>
+          <w:sz w:val="15"/>
+          <w:szCs w:val="15"/>
+          <w:lang w:val="en-US"/>
+        </w:rPr>
+        <w:t>(() =&gt; '</w:t>
       </w:r>
       <w:proofErr w:type="spellStart"/>
       <w:r>
@@ -6650,7 +7573,25 @@
           <w:szCs w:val="15"/>
           <w:lang w:val="en-US"/>
         </w:rPr>
-        <w:t xml:space="preserve">        console.log('    </w:t>
+        <w:t xml:space="preserve">        </w:t>
+      </w:r>
+      <w:proofErr w:type="gramStart"/>
+      <w:r>
+        <w:rPr>
+          <w:sz w:val="15"/>
+          <w:szCs w:val="15"/>
+          <w:lang w:val="en-US"/>
+        </w:rPr>
+        <w:t>console.log(</w:t>
+      </w:r>
+      <w:proofErr w:type="gramEnd"/>
+      <w:r>
+        <w:rPr>
+          <w:sz w:val="15"/>
+          <w:szCs w:val="15"/>
+          <w:lang w:val="en-US"/>
+        </w:rPr>
+        <w:t xml:space="preserve">'    </w:t>
       </w:r>
       <w:proofErr w:type="spellStart"/>
       <w:r>
@@ -6758,7 +7699,25 @@
           <w:szCs w:val="15"/>
           <w:lang w:val="en-US"/>
         </w:rPr>
-        <w:t xml:space="preserve">            console.log('    </w:t>
+        <w:t xml:space="preserve">            </w:t>
+      </w:r>
+      <w:proofErr w:type="gramStart"/>
+      <w:r>
+        <w:rPr>
+          <w:sz w:val="15"/>
+          <w:szCs w:val="15"/>
+          <w:lang w:val="en-US"/>
+        </w:rPr>
+        <w:t>console.log(</w:t>
+      </w:r>
+      <w:proofErr w:type="gramEnd"/>
+      <w:r>
+        <w:rPr>
+          <w:sz w:val="15"/>
+          <w:szCs w:val="15"/>
+          <w:lang w:val="en-US"/>
+        </w:rPr>
+        <w:t xml:space="preserve">'    </w:t>
       </w:r>
       <w:proofErr w:type="spellStart"/>
       <w:r>
@@ -6797,6 +7756,7 @@
         <w:t xml:space="preserve">):', </w:t>
       </w:r>
       <w:proofErr w:type="spellStart"/>
+      <w:proofErr w:type="gramStart"/>
       <w:r>
         <w:rPr>
           <w:sz w:val="15"/>
@@ -6806,6 +7766,7 @@
         <w:t>error.message</w:t>
       </w:r>
       <w:proofErr w:type="spellEnd"/>
+      <w:proofErr w:type="gramEnd"/>
       <w:r>
         <w:rPr>
           <w:sz w:val="15"/>
@@ -6830,7 +7791,25 @@
           <w:szCs w:val="15"/>
           <w:lang w:val="en-US"/>
         </w:rPr>
-        <w:t xml:space="preserve">            console.log('    </w:t>
+        <w:t xml:space="preserve">            </w:t>
+      </w:r>
+      <w:proofErr w:type="gramStart"/>
+      <w:r>
+        <w:rPr>
+          <w:sz w:val="15"/>
+          <w:szCs w:val="15"/>
+          <w:lang w:val="en-US"/>
+        </w:rPr>
+        <w:t>console.log(</w:t>
+      </w:r>
+      <w:proofErr w:type="gramEnd"/>
+      <w:r>
+        <w:rPr>
+          <w:sz w:val="15"/>
+          <w:szCs w:val="15"/>
+          <w:lang w:val="en-US"/>
+        </w:rPr>
+        <w:t xml:space="preserve">'    </w:t>
       </w:r>
       <w:proofErr w:type="spellStart"/>
       <w:r>
@@ -6848,7 +7827,16 @@
           <w:szCs w:val="15"/>
           <w:lang w:val="en-US"/>
         </w:rPr>
-        <w:t>:', (error as any).</w:t>
+        <w:t>:', (error as any</w:t>
+      </w:r>
+      <w:proofErr w:type="gramStart"/>
+      <w:r>
+        <w:rPr>
+          <w:sz w:val="15"/>
+          <w:szCs w:val="15"/>
+          <w:lang w:val="en-US"/>
+        </w:rPr>
+        <w:t>).</w:t>
       </w:r>
       <w:proofErr w:type="spellStart"/>
       <w:r>
@@ -6860,6 +7848,7 @@
         <w:t>timeoutMs</w:t>
       </w:r>
       <w:proofErr w:type="spellEnd"/>
+      <w:proofErr w:type="gramEnd"/>
       <w:r>
         <w:rPr>
           <w:sz w:val="15"/>
@@ -6920,7 +7909,25 @@
           <w:szCs w:val="15"/>
           <w:lang w:val="en-US"/>
         </w:rPr>
-        <w:t xml:space="preserve">    console.log('');</w:t>
+        <w:t xml:space="preserve">    </w:t>
+      </w:r>
+      <w:proofErr w:type="gramStart"/>
+      <w:r>
+        <w:rPr>
+          <w:sz w:val="15"/>
+          <w:szCs w:val="15"/>
+          <w:lang w:val="en-US"/>
+        </w:rPr>
+        <w:t>console.log(</w:t>
+      </w:r>
+      <w:proofErr w:type="gramEnd"/>
+      <w:r>
+        <w:rPr>
+          <w:sz w:val="15"/>
+          <w:szCs w:val="15"/>
+          <w:lang w:val="en-US"/>
+        </w:rPr>
+        <w:t>'');</w:t>
       </w:r>
     </w:p>
     <w:p>
@@ -7016,6 +8023,7 @@
         <w:t xml:space="preserve">        await </w:t>
       </w:r>
       <w:proofErr w:type="spellStart"/>
+      <w:proofErr w:type="gramStart"/>
       <w:r>
         <w:rPr>
           <w:sz w:val="15"/>
@@ -7031,7 +8039,16 @@
           <w:szCs w:val="15"/>
           <w:lang w:val="en-US"/>
         </w:rPr>
-        <w:t>();</w:t>
+        <w:t>(</w:t>
+      </w:r>
+      <w:proofErr w:type="gramEnd"/>
+      <w:r>
+        <w:rPr>
+          <w:sz w:val="15"/>
+          <w:szCs w:val="15"/>
+          <w:lang w:val="en-US"/>
+        </w:rPr>
+        <w:t>);</w:t>
       </w:r>
     </w:p>
     <w:p>
@@ -7052,6 +8069,7 @@
         <w:t xml:space="preserve">        await </w:t>
       </w:r>
       <w:proofErr w:type="spellStart"/>
+      <w:proofErr w:type="gramStart"/>
       <w:r>
         <w:rPr>
           <w:sz w:val="15"/>
@@ -7067,7 +8085,16 @@
           <w:szCs w:val="15"/>
           <w:lang w:val="en-US"/>
         </w:rPr>
-        <w:t>();</w:t>
+        <w:t>(</w:t>
+      </w:r>
+      <w:proofErr w:type="gramEnd"/>
+      <w:r>
+        <w:rPr>
+          <w:sz w:val="15"/>
+          <w:szCs w:val="15"/>
+          <w:lang w:val="en-US"/>
+        </w:rPr>
+        <w:t>);</w:t>
       </w:r>
     </w:p>
     <w:p>
@@ -7088,6 +8115,7 @@
         <w:t xml:space="preserve">        await </w:t>
       </w:r>
       <w:proofErr w:type="spellStart"/>
+      <w:proofErr w:type="gramStart"/>
       <w:r>
         <w:rPr>
           <w:sz w:val="15"/>
@@ -7103,7 +8131,16 @@
           <w:szCs w:val="15"/>
           <w:lang w:val="en-US"/>
         </w:rPr>
-        <w:t>();</w:t>
+        <w:t>(</w:t>
+      </w:r>
+      <w:proofErr w:type="gramEnd"/>
+      <w:r>
+        <w:rPr>
+          <w:sz w:val="15"/>
+          <w:szCs w:val="15"/>
+          <w:lang w:val="en-US"/>
+        </w:rPr>
+        <w:t>);</w:t>
       </w:r>
     </w:p>
     <w:p>
@@ -7124,6 +8161,7 @@
         <w:t xml:space="preserve">        await </w:t>
       </w:r>
       <w:proofErr w:type="spellStart"/>
+      <w:proofErr w:type="gramStart"/>
       <w:r>
         <w:rPr>
           <w:sz w:val="15"/>
@@ -7139,7 +8177,16 @@
           <w:szCs w:val="15"/>
           <w:lang w:val="en-US"/>
         </w:rPr>
-        <w:t>();</w:t>
+        <w:t>(</w:t>
+      </w:r>
+      <w:proofErr w:type="gramEnd"/>
+      <w:r>
+        <w:rPr>
+          <w:sz w:val="15"/>
+          <w:szCs w:val="15"/>
+          <w:lang w:val="en-US"/>
+        </w:rPr>
+        <w:t>);</w:t>
       </w:r>
     </w:p>
     <w:p>
@@ -7160,6 +8207,7 @@
         <w:t xml:space="preserve">        await </w:t>
       </w:r>
       <w:proofErr w:type="spellStart"/>
+      <w:proofErr w:type="gramStart"/>
       <w:r>
         <w:rPr>
           <w:sz w:val="15"/>
@@ -7175,7 +8223,16 @@
           <w:szCs w:val="15"/>
           <w:lang w:val="en-US"/>
         </w:rPr>
-        <w:t>();</w:t>
+        <w:t>(</w:t>
+      </w:r>
+      <w:proofErr w:type="gramEnd"/>
+      <w:r>
+        <w:rPr>
+          <w:sz w:val="15"/>
+          <w:szCs w:val="15"/>
+          <w:lang w:val="en-US"/>
+        </w:rPr>
+        <w:t>);</w:t>
       </w:r>
     </w:p>
     <w:p>
@@ -7224,6 +8281,7 @@
         <w:t xml:space="preserve">        </w:t>
       </w:r>
       <w:proofErr w:type="spellStart"/>
+      <w:proofErr w:type="gramStart"/>
       <w:r>
         <w:rPr>
           <w:sz w:val="15"/>
@@ -7233,6 +8291,7 @@
         <w:t>console.error</w:t>
       </w:r>
       <w:proofErr w:type="spellEnd"/>
+      <w:proofErr w:type="gramEnd"/>
       <w:r>
         <w:rPr>
           <w:sz w:val="15"/>
@@ -7359,13 +8418,23 @@
           <w:lang w:val="en-US"/>
         </w:rPr>
       </w:pPr>
-      <w:r>
-        <w:rPr>
-          <w:sz w:val="15"/>
-          <w:szCs w:val="15"/>
-          <w:lang w:val="en-US"/>
-        </w:rPr>
-        <w:t>demo().catch(error =&gt; {</w:t>
+      <w:proofErr w:type="gramStart"/>
+      <w:r>
+        <w:rPr>
+          <w:sz w:val="15"/>
+          <w:szCs w:val="15"/>
+          <w:lang w:val="en-US"/>
+        </w:rPr>
+        <w:t>demo().catch</w:t>
+      </w:r>
+      <w:proofErr w:type="gramEnd"/>
+      <w:r>
+        <w:rPr>
+          <w:sz w:val="15"/>
+          <w:szCs w:val="15"/>
+          <w:lang w:val="en-US"/>
+        </w:rPr>
+        <w:t>(error =&gt; {</w:t>
       </w:r>
     </w:p>
     <w:p>
@@ -7386,6 +8455,7 @@
         <w:t xml:space="preserve">    </w:t>
       </w:r>
       <w:proofErr w:type="spellStart"/>
+      <w:proofErr w:type="gramStart"/>
       <w:r>
         <w:rPr>
           <w:sz w:val="15"/>
@@ -7395,6 +8465,7 @@
         <w:t>console.error</w:t>
       </w:r>
       <w:proofErr w:type="spellEnd"/>
+      <w:proofErr w:type="gramEnd"/>
       <w:r>
         <w:rPr>
           <w:sz w:val="15"/>
@@ -7470,6 +8541,7 @@
       </w:pPr>
       <w:r>
         <w:rPr>
+          <w:noProof/>
           <w:lang w:val="en-US"/>
         </w:rPr>
         <w:drawing>
@@ -7517,7 +8589,7 @@
         <w:rPr>
           <w:sz w:val="24"/>
           <w:szCs w:val="24"/>
-          <w:lang w:val="en-US"/>
+          <w:lang w:val="ru-RU"/>
         </w:rPr>
       </w:pPr>
       <w:r>
@@ -7532,13 +8604,16 @@
       <w:pPr>
         <w:pStyle w:val="ZIKSMAINTEXT"/>
         <w:ind w:firstLine="0"/>
+      </w:pPr>
+      <w:r>
+        <w:t>Посилання на репозиторій -</w:t>
+      </w:r>
+      <w:r>
         <w:rPr>
           <w:b/>
           <w:bCs/>
         </w:rPr>
-      </w:pPr>
-      <w:r>
-        <w:t>Посилання на репозиторій -</w:t>
+        <w:t xml:space="preserve"> </w:t>
       </w:r>
       <w:r>
         <w:rPr>
@@ -7547,36 +8622,39 @@
         </w:rPr>
         <w:t xml:space="preserve"> </w:t>
       </w:r>
+      <w:hyperlink r:id="rId11" w:history="1">
+        <w:r>
+          <w:rPr>
+            <w:rStyle w:val="Hyperlink"/>
+            <w:b/>
+            <w:bCs/>
+          </w:rPr>
+          <w:t>https://github.com/JanRizhenko/node.js-practice</w:t>
+        </w:r>
+      </w:hyperlink>
+    </w:p>
+    <w:p>
+      <w:pPr>
+        <w:pStyle w:val="ZIKSHEADERFOURTH"/>
+        <w:spacing w:line="360" w:lineRule="auto"/>
+      </w:pPr>
       <w:r>
         <w:rPr>
           <w:b/>
           <w:bCs/>
         </w:rPr>
+        <w:t>Висновок:</w:t>
+      </w:r>
+      <w:r>
         <w:t xml:space="preserve"> </w:t>
       </w:r>
-    </w:p>
-    <w:p>
-      <w:pPr>
-        <w:pStyle w:val="ZIKSHEADERFOURTH"/>
-        <w:spacing w:line="360" w:lineRule="auto"/>
-      </w:pPr>
-      <w:r>
-        <w:rPr>
-          <w:b/>
-          <w:bCs/>
-        </w:rPr>
-        <w:t>Висновок:</w:t>
-      </w:r>
-      <w:r>
-        <w:t xml:space="preserve"> </w:t>
-      </w:r>
       <w:r>
         <w:t>У ході виконання лабораторної роботи було успішно налаштовано середовище розробки з використанням TypeScript, реалізовано комплекс асинхронних функцій для обробки даних та проведено їх тестування. Отримані результати підтверджують коректність роботи всіх функцій відповідно до технічних вимог, що дозволило закріпити практичні навички асинхронного програмування, типізації та обробки помилок у середовищі TypeScript.</w:t>
       </w:r>
     </w:p>
     <w:sectPr>
-      <w:headerReference w:type="default" r:id="rId11"/>
-      <w:headerReference w:type="first" r:id="rId12"/>
+      <w:headerReference w:type="default" r:id="rId12"/>
+      <w:headerReference w:type="first" r:id="rId13"/>
       <w:type w:val="continuous"/>
       <w:pgSz w:w="11906" w:h="16838"/>
       <w:pgMar w:top="567" w:right="567" w:bottom="1418" w:left="1418" w:header="709" w:footer="709" w:gutter="0"/>
@@ -10520,7 +11598,13 @@
                                 <w:rPr>
                                   <w:sz w:val="20"/>
                                 </w:rPr>
-                                <w:t xml:space="preserve"> Розро</w:t>
+                                <w:t xml:space="preserve"> </w:t>
+                              </w:r>
+                              <w:r>
+                                <w:rPr>
+                                  <w:sz w:val="20"/>
+                                </w:rPr>
+                                <w:t>Розро</w:t>
                               </w:r>
                               <w:r>
                                 <w:rPr>
@@ -10671,7 +11755,13 @@
                                 <w:rPr>
                                   <w:sz w:val="20"/>
                                 </w:rPr>
-                                <w:t xml:space="preserve"> Перевір.</w:t>
+                                <w:t xml:space="preserve"> </w:t>
+                              </w:r>
+                              <w:r>
+                                <w:rPr>
+                                  <w:sz w:val="20"/>
+                                </w:rPr>
+                                <w:t>Перевір.</w:t>
                               </w:r>
                             </w:p>
                           </w:txbxContent>
@@ -10807,7 +11897,13 @@
                                 <w:rPr>
                                   <w:sz w:val="20"/>
                                 </w:rPr>
-                                <w:t xml:space="preserve"> Керівник</w:t>
+                                <w:t xml:space="preserve"> </w:t>
+                              </w:r>
+                              <w:r>
+                                <w:rPr>
+                                  <w:sz w:val="20"/>
+                                </w:rPr>
+                                <w:t>Керівник</w:t>
                               </w:r>
                             </w:p>
                           </w:txbxContent>
@@ -10926,7 +12022,13 @@
                                 <w:rPr>
                                   <w:sz w:val="20"/>
                                 </w:rPr>
-                                <w:t xml:space="preserve"> Н. контр.</w:t>
+                                <w:t xml:space="preserve"> </w:t>
+                              </w:r>
+                              <w:r>
+                                <w:rPr>
+                                  <w:sz w:val="20"/>
+                                </w:rPr>
+                                <w:t>Н. контр.</w:t>
                               </w:r>
                             </w:p>
                           </w:txbxContent>
@@ -11045,7 +12147,13 @@
                                 <w:rPr>
                                   <w:sz w:val="20"/>
                                 </w:rPr>
-                                <w:t xml:space="preserve"> За</w:t>
+                                <w:t xml:space="preserve"> </w:t>
+                              </w:r>
+                              <w:r>
+                                <w:rPr>
+                                  <w:sz w:val="20"/>
+                                </w:rPr>
+                                <w:t>За</w:t>
                               </w:r>
                               <w:r>
                                 <w:rPr>
@@ -12047,7 +13155,13 @@
                           <w:rPr>
                             <w:sz w:val="20"/>
                           </w:rPr>
-                          <w:t xml:space="preserve"> Розро</w:t>
+                          <w:t xml:space="preserve"> </w:t>
+                        </w:r>
+                        <w:r>
+                          <w:rPr>
+                            <w:sz w:val="20"/>
+                          </w:rPr>
+                          <w:t>Розро</w:t>
                         </w:r>
                         <w:r>
                           <w:rPr>
@@ -12108,7 +13222,13 @@
                           <w:rPr>
                             <w:sz w:val="20"/>
                           </w:rPr>
-                          <w:t xml:space="preserve"> Перевір.</w:t>
+                          <w:t xml:space="preserve"> </w:t>
+                        </w:r>
+                        <w:r>
+                          <w:rPr>
+                            <w:sz w:val="20"/>
+                          </w:rPr>
+                          <w:t>Перевір.</w:t>
                         </w:r>
                       </w:p>
                     </w:txbxContent>
@@ -12154,7 +13274,13 @@
                           <w:rPr>
                             <w:sz w:val="20"/>
                           </w:rPr>
-                          <w:t xml:space="preserve"> Керівник</w:t>
+                          <w:t xml:space="preserve"> </w:t>
+                        </w:r>
+                        <w:r>
+                          <w:rPr>
+                            <w:sz w:val="20"/>
+                          </w:rPr>
+                          <w:t>Керівник</w:t>
                         </w:r>
                       </w:p>
                     </w:txbxContent>
@@ -12183,7 +13309,13 @@
                           <w:rPr>
                             <w:sz w:val="20"/>
                           </w:rPr>
-                          <w:t xml:space="preserve"> Н. контр.</w:t>
+                          <w:t xml:space="preserve"> </w:t>
+                        </w:r>
+                        <w:r>
+                          <w:rPr>
+                            <w:sz w:val="20"/>
+                          </w:rPr>
+                          <w:t>Н. контр.</w:t>
                         </w:r>
                       </w:p>
                     </w:txbxContent>
@@ -12212,7 +13344,13 @@
                           <w:rPr>
                             <w:sz w:val="20"/>
                           </w:rPr>
-                          <w:t xml:space="preserve"> За</w:t>
+                          <w:t xml:space="preserve"> </w:t>
+                        </w:r>
+                        <w:r>
+                          <w:rPr>
+                            <w:sz w:val="20"/>
+                          </w:rPr>
+                          <w:t>За</w:t>
                         </w:r>
                         <w:r>
                           <w:rPr>
@@ -15735,6 +16873,7 @@
   <w:style w:type="character" w:default="1" w:styleId="DefaultParagraphFont">
     <w:name w:val="Default Paragraph Font"/>
     <w:uiPriority w:val="1"/>
+    <w:semiHidden/>
     <w:unhideWhenUsed/>
   </w:style>
   <w:style w:type="table" w:default="1" w:styleId="TableNormal">

</xml_diff>